<commit_message>
normalement on est bien
normalement ok
</commit_message>
<xml_diff>
--- a/Specification/Note_sujet.docx
+++ b/Specification/Note_sujet.docx
@@ -92,10 +92,50 @@
       <w:r>
         <w:rPr>
           <w:rFonts w:ascii="Arial" w:hAnsi="Arial" w:cs="Arial"/>
-          <w:color w:val="FF0000"/>
+          <w:noProof/>
           <w:shd w:val="clear" w:color="auto" w:fill="FFFFFF"/>
         </w:rPr>
-        <w:t>Diagramme de classe (complet)</w:t>
+        <w:drawing>
+          <wp:inline distT="0" distB="0" distL="0" distR="0" wp14:anchorId="2A50EDBF" wp14:editId="6112F5D0">
+            <wp:extent cx="6444134" cy="2937934"/>
+            <wp:effectExtent l="0" t="0" r="0" b="0"/>
+            <wp:docPr id="1" name="Image 1"/>
+            <wp:cNvGraphicFramePr>
+              <a:graphicFrameLocks xmlns:a="http://schemas.openxmlformats.org/drawingml/2006/main" noChangeAspect="1"/>
+            </wp:cNvGraphicFramePr>
+            <a:graphic xmlns:a="http://schemas.openxmlformats.org/drawingml/2006/main">
+              <a:graphicData uri="http://schemas.openxmlformats.org/drawingml/2006/picture">
+                <pic:pic xmlns:pic="http://schemas.openxmlformats.org/drawingml/2006/picture">
+                  <pic:nvPicPr>
+                    <pic:cNvPr id="1" name="diagrammeDeClasse.PNG"/>
+                    <pic:cNvPicPr/>
+                  </pic:nvPicPr>
+                  <pic:blipFill>
+                    <a:blip r:embed="rId5" cstate="print">
+                      <a:extLst>
+                        <a:ext uri="{28A0092B-C50C-407E-A947-70E740481C1C}">
+                          <a14:useLocalDpi xmlns:a14="http://schemas.microsoft.com/office/drawing/2010/main" val="0"/>
+                        </a:ext>
+                      </a:extLst>
+                    </a:blip>
+                    <a:stretch>
+                      <a:fillRect/>
+                    </a:stretch>
+                  </pic:blipFill>
+                  <pic:spPr>
+                    <a:xfrm>
+                      <a:off x="0" y="0"/>
+                      <a:ext cx="6444134" cy="2937934"/>
+                    </a:xfrm>
+                    <a:prstGeom prst="rect">
+                      <a:avLst/>
+                    </a:prstGeom>
+                  </pic:spPr>
+                </pic:pic>
+              </a:graphicData>
+            </a:graphic>
+          </wp:inline>
+        </w:drawing>
       </w:r>
     </w:p>
     <w:p>
@@ -124,6 +164,7 @@
         <w:rPr>
           <w:noProof/>
         </w:rPr>
+        <w:lastRenderedPageBreak/>
         <w:drawing>
           <wp:inline distT="0" distB="0" distL="0" distR="0" wp14:anchorId="02C8D1DE" wp14:editId="6D27F05C">
             <wp:extent cx="4937841" cy="3712634"/>
@@ -140,7 +181,7 @@
                     <pic:cNvPicPr/>
                   </pic:nvPicPr>
                   <pic:blipFill>
-                    <a:blip r:embed="rId5" cstate="print">
+                    <a:blip r:embed="rId6" cstate="print">
                       <a:extLst>
                         <a:ext uri="{28A0092B-C50C-407E-A947-70E740481C1C}">
                           <a14:useLocalDpi xmlns:a14="http://schemas.microsoft.com/office/drawing/2010/main" val="0"/>
@@ -169,92 +210,15 @@
     </w:p>
     <w:p>
       <w:r>
-        <w:t xml:space="preserve">Nous avons donc pour ce projet utilisé la </w:t>
-      </w:r>
-      <w:proofErr w:type="spellStart"/>
-      <w:r>
-        <w:t>library</w:t>
-      </w:r>
-      <w:proofErr w:type="spellEnd"/>
-      <w:r>
-        <w:t xml:space="preserve"> </w:t>
-      </w:r>
-      <w:proofErr w:type="spellStart"/>
-      <w:r>
-        <w:t>hibernate</w:t>
-      </w:r>
-      <w:proofErr w:type="spellEnd"/>
-      <w:r>
-        <w:t>.</w:t>
-      </w:r>
-      <w:r>
-        <w:t xml:space="preserve"> Pour gérer la base de données nous avons créer 2 mains différents, le main </w:t>
-      </w:r>
-      <w:proofErr w:type="spellStart"/>
-      <w:r>
-        <w:t>mainCreationBDD</w:t>
-      </w:r>
-      <w:proofErr w:type="spellEnd"/>
-      <w:r>
-        <w:t xml:space="preserve"> qui permet à </w:t>
-      </w:r>
-      <w:proofErr w:type="spellStart"/>
-      <w:r>
-        <w:t>hibernate</w:t>
-      </w:r>
-      <w:proofErr w:type="spellEnd"/>
-      <w:r>
-        <w:t xml:space="preserve"> de créer les tables de la base de données </w:t>
-      </w:r>
-      <w:proofErr w:type="spellStart"/>
-      <w:r>
-        <w:t>projethibernate</w:t>
-      </w:r>
-      <w:proofErr w:type="spellEnd"/>
-      <w:r>
-        <w:t xml:space="preserve"> et </w:t>
-      </w:r>
-      <w:proofErr w:type="gramStart"/>
-      <w:r>
-        <w:t>le main</w:t>
-      </w:r>
-      <w:proofErr w:type="gramEnd"/>
-      <w:r>
-        <w:t xml:space="preserve"> qui permet de lancer l’application pour ne pas perdre et récupérer les données déjà rentrées dans la base de données lors des derniers lancement de ce main.</w:t>
-      </w:r>
-    </w:p>
-    <w:p>
-      <w:r>
-        <w:t>Pour gérer la du</w:t>
-      </w:r>
-      <w:bookmarkStart w:id="0" w:name="_GoBack"/>
-      <w:bookmarkEnd w:id="0"/>
-      <w:r>
-        <w:t xml:space="preserve">rée d’un Clap, nous avons utilisé en java le type Duration et pour gérer la variable </w:t>
-      </w:r>
-      <w:proofErr w:type="spellStart"/>
-      <w:r>
-        <w:t>nocture</w:t>
-      </w:r>
-      <w:proofErr w:type="spellEnd"/>
-      <w:r>
-        <w:t xml:space="preserve"> de la </w:t>
-      </w:r>
-      <w:proofErr w:type="spellStart"/>
-      <w:r>
-        <w:t>SceneExterieur</w:t>
-      </w:r>
-      <w:proofErr w:type="spellEnd"/>
-      <w:r>
-        <w:t xml:space="preserve">, nous avons utilisé un </w:t>
-      </w:r>
-      <w:proofErr w:type="spellStart"/>
-      <w:r>
-        <w:t>integer</w:t>
-      </w:r>
-      <w:proofErr w:type="spellEnd"/>
-      <w:r>
-        <w:t>, 0 qui correspond au jour et 1 qui correspond à la nuit.</w:t>
+        <w:t>Nous avons donc pour ce projet utilisé la library hibernate.</w:t>
+      </w:r>
+      <w:r>
+        <w:t xml:space="preserve"> Pour gérer la base de données nous avons créer 2 mains différents, le main mainCreationBDD qui permet à hibernate de créer les tables de la base de données projethibernate et le main qui permet de lancer l’application pour ne pas perdre et récupérer les données déjà rentrées dans la base de données lors des derniers lancement de ce main.</w:t>
+      </w:r>
+    </w:p>
+    <w:p>
+      <w:r>
+        <w:t>Pour gérer la durée d’un Clap, nous avons utilisé en java le type Duration et pour gérer la variable nocture de la SceneExterieur, nous avons utilisé un integer, 0 qui correspond au jour et 1 qui correspond à la nuit.</w:t>
       </w:r>
     </w:p>
     <w:p>
@@ -268,184 +232,92 @@
           <w:u w:val="single"/>
         </w:rPr>
       </w:pPr>
-      <w:proofErr w:type="spellStart"/>
-      <w:r>
-        <w:t>Scene</w:t>
-      </w:r>
-      <w:proofErr w:type="spellEnd"/>
-      <w:r>
-        <w:t xml:space="preserve"> (</w:t>
-      </w:r>
-      <w:proofErr w:type="spellStart"/>
+      <w:r>
+        <w:t>Scene (</w:t>
+      </w:r>
       <w:r>
         <w:rPr>
           <w:u w:val="single"/>
         </w:rPr>
         <w:t>codeScene</w:t>
       </w:r>
-      <w:proofErr w:type="spellEnd"/>
-      <w:r>
-        <w:t xml:space="preserve">, </w:t>
-      </w:r>
-      <w:proofErr w:type="spellStart"/>
-      <w:r>
-        <w:t>descritpion</w:t>
-      </w:r>
-      <w:proofErr w:type="spellEnd"/>
+      <w:r>
+        <w:t>, descritpion)</w:t>
+      </w:r>
+    </w:p>
+    <w:p>
+      <w:r>
+        <w:t>SceneInterieur (</w:t>
+      </w:r>
+      <w:r>
+        <w:t>#codeTheatre</w:t>
+      </w:r>
       <w:r>
         <w:t>)</w:t>
       </w:r>
     </w:p>
     <w:p>
-      <w:proofErr w:type="spellStart"/>
-      <w:r>
-        <w:lastRenderedPageBreak/>
-        <w:t>SceneInterieur</w:t>
-      </w:r>
-      <w:proofErr w:type="spellEnd"/>
-      <w:r>
-        <w:t xml:space="preserve"> (</w:t>
-      </w:r>
-      <w:r>
-        <w:t>#</w:t>
-      </w:r>
-      <w:proofErr w:type="spellStart"/>
-      <w:r>
+      <w:r>
+        <w:t>SceneExterieur (nocturne, #codeLieu)</w:t>
+      </w:r>
+    </w:p>
+    <w:p>
+      <w:r>
+        <w:t>Setup (</w:t>
+      </w:r>
+      <w:r>
+        <w:rPr>
+          <w:u w:val="single"/>
+        </w:rPr>
+        <w:t>codeSetup</w:t>
+      </w:r>
+      <w:r>
+        <w:t>, parametre, #codeScene)</w:t>
+      </w:r>
+    </w:p>
+    <w:p>
+      <w:r>
+        <w:t>Clap (</w:t>
+      </w:r>
+      <w:r>
+        <w:rPr>
+          <w:u w:val="single"/>
+        </w:rPr>
+        <w:t>codeClap</w:t>
+      </w:r>
+      <w:r>
+        <w:t>, duree, codeBobine, #codeSetup)</w:t>
+      </w:r>
+    </w:p>
+    <w:p>
+      <w:r>
+        <w:t>Lieu (</w:t>
+      </w:r>
+      <w:r>
+        <w:rPr>
+          <w:u w:val="single"/>
+        </w:rPr>
+        <w:t>codeLieu</w:t>
+      </w:r>
+      <w:r>
+        <w:t>, adresse, description)</w:t>
+      </w:r>
+    </w:p>
+    <w:p>
+      <w:pPr>
+        <w:rPr>
+          <w:u w:val="single"/>
+        </w:rPr>
+      </w:pPr>
+      <w:r>
+        <w:t>Theatre (</w:t>
+      </w:r>
+      <w:r>
+        <w:rPr>
+          <w:u w:val="single"/>
+        </w:rPr>
         <w:t>codeTheatre</w:t>
       </w:r>
-      <w:proofErr w:type="spellEnd"/>
-      <w:r>
-        <w:t>)</w:t>
-      </w:r>
-    </w:p>
-    <w:p>
-      <w:proofErr w:type="spellStart"/>
-      <w:r>
-        <w:t>SceneExterieur</w:t>
-      </w:r>
-      <w:proofErr w:type="spellEnd"/>
-      <w:r>
-        <w:t xml:space="preserve"> (nocturne, #</w:t>
-      </w:r>
-      <w:proofErr w:type="spellStart"/>
-      <w:r>
-        <w:t>codeLieu</w:t>
-      </w:r>
-      <w:proofErr w:type="spellEnd"/>
-      <w:r>
-        <w:t>)</w:t>
-      </w:r>
-    </w:p>
-    <w:p>
-      <w:r>
-        <w:t>Setup (</w:t>
-      </w:r>
-      <w:proofErr w:type="spellStart"/>
-      <w:r>
-        <w:rPr>
-          <w:u w:val="single"/>
-        </w:rPr>
-        <w:t>codeSetup</w:t>
-      </w:r>
-      <w:proofErr w:type="spellEnd"/>
-      <w:r>
-        <w:t xml:space="preserve">, </w:t>
-      </w:r>
-      <w:proofErr w:type="spellStart"/>
-      <w:r>
-        <w:t>parametre</w:t>
-      </w:r>
-      <w:proofErr w:type="spellEnd"/>
-      <w:r>
-        <w:t>, #</w:t>
-      </w:r>
-      <w:proofErr w:type="spellStart"/>
-      <w:r>
-        <w:t>codeScene</w:t>
-      </w:r>
-      <w:proofErr w:type="spellEnd"/>
-      <w:r>
-        <w:t>)</w:t>
-      </w:r>
-    </w:p>
-    <w:p>
-      <w:r>
-        <w:t>Clap (</w:t>
-      </w:r>
-      <w:proofErr w:type="spellStart"/>
-      <w:r>
-        <w:rPr>
-          <w:u w:val="single"/>
-        </w:rPr>
-        <w:t>codeClap</w:t>
-      </w:r>
-      <w:proofErr w:type="spellEnd"/>
-      <w:r>
-        <w:t xml:space="preserve">, </w:t>
-      </w:r>
-      <w:proofErr w:type="spellStart"/>
-      <w:r>
-        <w:t>duree</w:t>
-      </w:r>
-      <w:proofErr w:type="spellEnd"/>
-      <w:r>
-        <w:t xml:space="preserve">, </w:t>
-      </w:r>
-      <w:proofErr w:type="spellStart"/>
-      <w:r>
-        <w:t>codeBobine</w:t>
-      </w:r>
-      <w:proofErr w:type="spellEnd"/>
-      <w:r>
-        <w:t>, #</w:t>
-      </w:r>
-      <w:proofErr w:type="spellStart"/>
-      <w:r>
-        <w:t>codeSetup</w:t>
-      </w:r>
-      <w:proofErr w:type="spellEnd"/>
-      <w:r>
-        <w:t>)</w:t>
-      </w:r>
-    </w:p>
-    <w:p>
-      <w:r>
-        <w:t>Lieu (</w:t>
-      </w:r>
-      <w:proofErr w:type="spellStart"/>
-      <w:r>
-        <w:rPr>
-          <w:u w:val="single"/>
-        </w:rPr>
-        <w:t>codeLieu</w:t>
-      </w:r>
-      <w:proofErr w:type="spellEnd"/>
-      <w:r>
-        <w:t>, adresse, description)</w:t>
-      </w:r>
-    </w:p>
-    <w:p>
-      <w:pPr>
-        <w:rPr>
-          <w:u w:val="single"/>
-        </w:rPr>
-      </w:pPr>
-      <w:proofErr w:type="spellStart"/>
-      <w:r>
-        <w:t>Theatre</w:t>
-      </w:r>
-      <w:proofErr w:type="spellEnd"/>
-      <w:r>
-        <w:t xml:space="preserve"> (</w:t>
-      </w:r>
-      <w:proofErr w:type="spellStart"/>
-      <w:r>
-        <w:rPr>
-          <w:u w:val="single"/>
-        </w:rPr>
-        <w:t>codeTheatre</w:t>
-      </w:r>
-      <w:proofErr w:type="spellEnd"/>
       <w:r>
         <w:t>, description</w:t>
       </w:r>
@@ -471,7 +343,13 @@
         </w:numPr>
       </w:pPr>
       <w:r>
-        <w:t>Créer, modifier, supprimer un théâtre</w:t>
+        <w:t>Créer</w:t>
+      </w:r>
+      <w:r>
+        <w:t xml:space="preserve"> </w:t>
+      </w:r>
+      <w:r>
+        <w:t>un théâtre</w:t>
       </w:r>
     </w:p>
     <w:p>
@@ -483,7 +361,7 @@
         </w:numPr>
       </w:pPr>
       <w:r>
-        <w:t>Créer, modifier, supprimer un lieu</w:t>
+        <w:t>Créer un lieu</w:t>
       </w:r>
     </w:p>
     <w:p>
@@ -495,7 +373,8 @@
         </w:numPr>
       </w:pPr>
       <w:r>
-        <w:t>Créer, modifier, supprimer un clap</w:t>
+        <w:lastRenderedPageBreak/>
+        <w:t>Créer, supprimer un clap</w:t>
       </w:r>
     </w:p>
     <w:p>
@@ -507,7 +386,7 @@
         </w:numPr>
       </w:pPr>
       <w:r>
-        <w:t>Créer, modifier, supprimer un setup</w:t>
+        <w:t>Créer, supprimer un setup</w:t>
       </w:r>
     </w:p>
     <w:p>
@@ -519,7 +398,7 @@
         </w:numPr>
       </w:pPr>
       <w:r>
-        <w:t>Créer, modifier, supprimer une scène extérieure</w:t>
+        <w:t>Créer, supprimer une scène extérieure</w:t>
       </w:r>
     </w:p>
     <w:p>
@@ -531,7 +410,12 @@
         </w:numPr>
       </w:pPr>
       <w:r>
-        <w:t>Créer, modifier, supprimer une scène intérieure</w:t>
+        <w:t xml:space="preserve">Créer, </w:t>
+      </w:r>
+      <w:bookmarkStart w:id="0" w:name="_GoBack"/>
+      <w:bookmarkEnd w:id="0"/>
+      <w:r>
+        <w:t>supprimer une scène intérieure</w:t>
       </w:r>
     </w:p>
     <w:p>
@@ -567,18 +451,6 @@
         </w:numPr>
       </w:pPr>
       <w:r>
-        <w:t>Etant donné un setup, retourner les numéros de toutes les bobines du setup</w:t>
-      </w:r>
-    </w:p>
-    <w:p>
-      <w:pPr>
-        <w:pStyle w:val="Paragraphedeliste"/>
-        <w:numPr>
-          <w:ilvl w:val="0"/>
-          <w:numId w:val="2"/>
-        </w:numPr>
-      </w:pPr>
-      <w:r>
         <w:t>Etant donnée une scène, retourner le code du lieu de la scène pour celles en plein air et le code du théâtre pour celle à l’intérieur</w:t>
       </w:r>
     </w:p>
@@ -590,15 +462,12 @@
     </w:p>
     <w:p>
       <w:r>
-        <w:t xml:space="preserve">Pour la suppression, nous avons paramétrer </w:t>
-      </w:r>
-      <w:proofErr w:type="spellStart"/>
-      <w:r>
-        <w:t>hibernate</w:t>
-      </w:r>
-      <w:proofErr w:type="spellEnd"/>
-      <w:r>
-        <w:t xml:space="preserve"> en cascade. Donc si l’utilisateur supprime une scène, alors tous les setups de la scène sont supprimés et tous les claps de tous les setups sont supprimés. </w:t>
+        <w:t xml:space="preserve">Pour la suppression, nous avons paramétrer hibernate en cascade. Donc si l’utilisateur supprime une scène, alors tous les setups de la scène sont supprimés et tous les claps de tous les setups sont supprimés. </w:t>
+      </w:r>
+    </w:p>
+    <w:p>
+      <w:r>
+        <w:t xml:space="preserve">Dans l’affichage, les tailles des colonnes des tables peuvent être ajusté à souhait. </w:t>
       </w:r>
     </w:p>
     <w:p/>

</xml_diff>